<commit_message>
1/9/2020 initial UI setup
open folder browser page, select file, check if it's a valid file, show the figures on new pop up widget.
</commit_message>
<xml_diff>
--- a/Project requirements.docx
+++ b/Project requirements.docx
@@ -185,6 +185,54 @@
       </w:r>
       <w:r>
         <w:t>)</w:t>
+      </w:r>
+    </w:p>
+    <w:p>
+      <w:pPr>
+        <w:pStyle w:val="ListParagraph"/>
+        <w:numPr>
+          <w:ilvl w:val="0"/>
+          <w:numId w:val="3"/>
+        </w:numPr>
+        <w:rPr>
+          <w:highlight w:val="darkGray"/>
+        </w:rPr>
+      </w:pPr>
+      <w:r>
+        <w:rPr>
+          <w:highlight w:val="darkGray"/>
+        </w:rPr>
+        <w:t>Make program to receive command arguments</w:t>
+      </w:r>
+    </w:p>
+    <w:p>
+      <w:pPr>
+        <w:pStyle w:val="ListParagraph"/>
+        <w:numPr>
+          <w:ilvl w:val="0"/>
+          <w:numId w:val="3"/>
+        </w:numPr>
+        <w:rPr>
+          <w:highlight w:val="darkGray"/>
+        </w:rPr>
+      </w:pPr>
+      <w:r>
+        <w:rPr>
+          <w:highlight w:val="darkGray"/>
+        </w:rPr>
+        <w:t>Check file exist or not</w:t>
+      </w:r>
+    </w:p>
+    <w:p>
+      <w:pPr>
+        <w:pStyle w:val="ListParagraph"/>
+        <w:numPr>
+          <w:ilvl w:val="0"/>
+          <w:numId w:val="3"/>
+        </w:numPr>
+      </w:pPr>
+      <w:r>
+        <w:t>Development based on OOP</w:t>
       </w:r>
     </w:p>
     <w:p>
@@ -198,11 +246,19 @@
           <w:highlight w:val="cyan"/>
         </w:rPr>
       </w:pPr>
+      <w:proofErr w:type="spellStart"/>
       <w:r>
         <w:rPr>
           <w:highlight w:val="cyan"/>
         </w:rPr>
-        <w:t>Make program to receive command arguments</w:t>
+        <w:t>PyQt</w:t>
+      </w:r>
+      <w:proofErr w:type="spellEnd"/>
+      <w:r>
+        <w:rPr>
+          <w:highlight w:val="cyan"/>
+        </w:rPr>
+        <w:t xml:space="preserve"> display UI</w:t>
       </w:r>
     </w:p>
     <w:p>
@@ -212,64 +268,26 @@
           <w:ilvl w:val="0"/>
           <w:numId w:val="3"/>
         </w:numPr>
-        <w:rPr>
-          <w:highlight w:val="cyan"/>
-        </w:rPr>
-      </w:pPr>
-      <w:r>
-        <w:rPr>
-          <w:highlight w:val="cyan"/>
-        </w:rPr>
-        <w:t>Check file exist or not</w:t>
-      </w:r>
-    </w:p>
-    <w:p>
-      <w:pPr>
-        <w:pStyle w:val="ListParagraph"/>
-        <w:numPr>
-          <w:ilvl w:val="0"/>
-          <w:numId w:val="3"/>
-        </w:numPr>
-      </w:pPr>
-      <w:r>
-        <w:t>Development based on OOP</w:t>
-      </w:r>
-    </w:p>
-    <w:p>
-      <w:pPr>
-        <w:pStyle w:val="ListParagraph"/>
-        <w:numPr>
-          <w:ilvl w:val="0"/>
-          <w:numId w:val="3"/>
-        </w:numPr>
-      </w:pPr>
+      </w:pPr>
+      <w:r>
+        <w:t>Be able to c</w:t>
+      </w:r>
+      <w:r>
+        <w:t xml:space="preserve">hoose specific </w:t>
+      </w:r>
       <w:proofErr w:type="spellStart"/>
       <w:r>
-        <w:t>PyQt</w:t>
+        <w:t>RFid</w:t>
       </w:r>
       <w:proofErr w:type="spellEnd"/>
       <w:r>
-        <w:t xml:space="preserve"> display UI</w:t>
-      </w:r>
-    </w:p>
-    <w:p>
-      <w:pPr>
-        <w:pStyle w:val="ListParagraph"/>
-        <w:numPr>
-          <w:ilvl w:val="0"/>
-          <w:numId w:val="3"/>
-        </w:numPr>
-      </w:pPr>
-      <w:r>
-        <w:t xml:space="preserve">Choose specific </w:t>
-      </w:r>
-      <w:proofErr w:type="spellStart"/>
-      <w:r>
-        <w:t>RFid</w:t>
-      </w:r>
-      <w:proofErr w:type="spellEnd"/>
-      <w:r>
-        <w:t xml:space="preserve"> from histogram (by mouse)</w:t>
+        <w:t xml:space="preserve"> from histogram (by mouse</w:t>
+      </w:r>
+      <w:r>
+        <w:t xml:space="preserve"> or elsewhere</w:t>
+      </w:r>
+      <w:r>
+        <w:t>)</w:t>
       </w:r>
     </w:p>
     <w:p/>
@@ -429,8 +447,6 @@
       <w:r>
         <w:t xml:space="preserve">[Solved my issue] </w:t>
       </w:r>
-      <w:bookmarkStart w:id="0" w:name="_GoBack"/>
-      <w:bookmarkEnd w:id="0"/>
       <w:r>
         <w:t xml:space="preserve">Spyder crashes with </w:t>
       </w:r>
@@ -454,6 +470,11 @@
       </w:r>
     </w:p>
     <w:p>
+      <w:pPr>
+        <w:rPr>
+          <w:rStyle w:val="Hyperlink"/>
+        </w:rPr>
+      </w:pPr>
       <w:hyperlink r:id="rId13" w:history="1">
         <w:r>
           <w:rPr>
@@ -462,6 +483,131 @@
           <w:t>https://github.com/spyder-ide/spyder/issues/8868</w:t>
         </w:r>
       </w:hyperlink>
+    </w:p>
+    <w:p>
+      <w:r>
+        <w:rPr>
+          <w:rStyle w:val="Hyperlink"/>
+          <w:color w:val="auto"/>
+          <w:u w:val="none"/>
+        </w:rPr>
+        <w:t xml:space="preserve">[Solved my issue] </w:t>
+      </w:r>
+      <w:r>
+        <w:rPr>
+          <w:rStyle w:val="Hyperlink"/>
+          <w:color w:val="auto"/>
+          <w:u w:val="none"/>
+        </w:rPr>
+        <w:t xml:space="preserve">Creating a pop-up window from custom pushbutton python </w:t>
+      </w:r>
+      <w:hyperlink r:id="rId14" w:history="1">
+        <w:r>
+          <w:rPr>
+            <w:rStyle w:val="Hyperlink"/>
+          </w:rPr>
+          <w:t>https://stackoverflow.com/questions/48768817/creating-a-pop-up-window-from-custom-pushbutton-python</w:t>
+        </w:r>
+      </w:hyperlink>
+    </w:p>
+    <w:p>
+      <w:r>
+        <w:t xml:space="preserve">PyQt5 Image </w:t>
+      </w:r>
+      <w:hyperlink r:id="rId15" w:history="1">
+        <w:r>
+          <w:rPr>
+            <w:rStyle w:val="Hyperlink"/>
+          </w:rPr>
+          <w:t>https://pythonspot.com/pyqt5-image/</w:t>
+        </w:r>
+      </w:hyperlink>
+    </w:p>
+    <w:p>
+      <w:r>
+        <w:t xml:space="preserve">Find Index of last occurrence of substring in a string </w:t>
+      </w:r>
+      <w:hyperlink r:id="rId16" w:history="1">
+        <w:r>
+          <w:rPr>
+            <w:rStyle w:val="Hyperlink"/>
+          </w:rPr>
+          <w:t>https://stackoverflow.com/questions/9572490/find-index-of-last-occurrence-of-a-substring-in-a-string</w:t>
+        </w:r>
+      </w:hyperlink>
+    </w:p>
+    <w:p>
+      <w:r>
+        <w:t>Object-Oriented Programming</w:t>
+      </w:r>
+      <w:r>
+        <w:t xml:space="preserve"> </w:t>
+      </w:r>
+      <w:r>
+        <w:t xml:space="preserve">(OOP) in Python3 </w:t>
+      </w:r>
+      <w:hyperlink r:id="rId17" w:history="1">
+        <w:r>
+          <w:rPr>
+            <w:rStyle w:val="Hyperlink"/>
+          </w:rPr>
+          <w:t>https://realpython.com/python3-object-oriented-programming/</w:t>
+        </w:r>
+      </w:hyperlink>
+    </w:p>
+    <w:p>
+      <w:r>
+        <w:t xml:space="preserve">Importing class from another file </w:t>
+      </w:r>
+      <w:hyperlink r:id="rId18" w:history="1">
+        <w:r>
+          <w:rPr>
+            <w:rStyle w:val="Hyperlink"/>
+          </w:rPr>
+          <w:t>https://stackoverflow.com/questions/41276067/importing-class-from-another-file</w:t>
+        </w:r>
+      </w:hyperlink>
+    </w:p>
+    <w:p>
+      <w:proofErr w:type="spellStart"/>
+      <w:r>
+        <w:t>PyQt</w:t>
+      </w:r>
+      <w:proofErr w:type="spellEnd"/>
+      <w:r>
+        <w:t xml:space="preserve"> – </w:t>
+      </w:r>
+      <w:proofErr w:type="spellStart"/>
+      <w:r>
+        <w:t>QmessageBox</w:t>
+      </w:r>
+      <w:proofErr w:type="spellEnd"/>
+      <w:r>
+        <w:t xml:space="preserve"> </w:t>
+      </w:r>
+      <w:hyperlink r:id="rId19" w:history="1">
+        <w:r>
+          <w:rPr>
+            <w:rStyle w:val="Hyperlink"/>
+          </w:rPr>
+          <w:t>https://www.tutorialspoint.com/pyqt/pyqt_qmessagebox.htm</w:t>
+        </w:r>
+      </w:hyperlink>
+    </w:p>
+    <w:p>
+      <w:r>
+        <w:t xml:space="preserve">PyQt5 textbox example </w:t>
+      </w:r>
+      <w:hyperlink r:id="rId20" w:history="1">
+        <w:r>
+          <w:rPr>
+            <w:rStyle w:val="Hyperlink"/>
+          </w:rPr>
+          <w:t>https://pythonspot.com/pyqt5-textbox-example/</w:t>
+        </w:r>
+      </w:hyperlink>
+      <w:bookmarkStart w:id="0" w:name="_GoBack"/>
+      <w:bookmarkEnd w:id="0"/>
     </w:p>
     <w:sectPr>
       <w:pgSz w:w="12240" w:h="15840"/>
@@ -1194,12 +1340,23 @@
     <w:name w:val="Hyperlink"/>
     <w:basedOn w:val="DefaultParagraphFont"/>
     <w:uiPriority w:val="99"/>
-    <w:semiHidden/>
     <w:unhideWhenUsed/>
     <w:rsid w:val="00AE1CD2"/>
     <w:rPr>
       <w:color w:val="0000FF"/>
       <w:u w:val="single"/>
+    </w:rPr>
+  </w:style>
+  <w:style w:type="character" w:styleId="UnresolvedMention">
+    <w:name w:val="Unresolved Mention"/>
+    <w:basedOn w:val="DefaultParagraphFont"/>
+    <w:uiPriority w:val="99"/>
+    <w:semiHidden/>
+    <w:unhideWhenUsed/>
+    <w:rsid w:val="0005133E"/>
+    <w:rPr>
+      <w:color w:val="605E5C"/>
+      <w:shd w:val="clear" w:color="auto" w:fill="E1DFDD"/>
     </w:rPr>
   </w:style>
 </w:styles>

</xml_diff>